<commit_message>
some fixes. Also, added PcaFun to start working with pca
</commit_message>
<xml_diff>
--- a/report/report.docx
+++ b/report/report.docx
@@ -290,28 +290,52 @@
         <w:rPr>
           <w:lang w:val="en-US"/>
         </w:rPr>
-        <w:t>We can see the accuracy for k=2 is 0.968.</w:t>
-      </w:r>
-    </w:p>
-    <w:p>
-      <w:pPr>
-        <w:rPr>
-          <w:lang w:val="en-US"/>
-        </w:rPr>
-      </w:pPr>
-      <w:r>
-        <w:rPr>
-          <w:lang w:val="en-US"/>
-        </w:rPr>
-        <w:t>In case of a tie in “votes”</w:t>
+        <w:t>We can see the accuracy for k=</w:t>
+      </w:r>
+      <w:r>
+        <w:rPr>
+          <w:rFonts w:hint="cs"/>
+          <w:rtl/>
+          <w:lang w:val="en-US"/>
+        </w:rPr>
+        <w:t>3</w:t>
+      </w:r>
+      <w:r>
+        <w:rPr>
+          <w:lang w:val="en-US"/>
+        </w:rPr>
+        <w:t xml:space="preserve"> is 0.968.</w:t>
+      </w:r>
+      <w:r>
+        <w:rPr>
+          <w:rFonts w:hint="cs"/>
+          <w:rtl/>
+          <w:lang w:val="en-US"/>
+        </w:rPr>
+        <w:t xml:space="preserve"> </w:t>
+      </w:r>
+      <w:r>
+        <w:rPr>
+          <w:lang w:val="en-US"/>
+        </w:rPr>
+        <w:t>[the graph starts from 0, but k from 1]</w:t>
       </w:r>
       <w:bookmarkStart w:id="0" w:name="_GoBack"/>
       <w:bookmarkEnd w:id="0"/>
-      <w:r>
-        <w:rPr>
-          <w:lang w:val="en-US"/>
-        </w:rPr>
-        <w:t>, the lower digit is selected.</w:t>
+    </w:p>
+    <w:p>
+      <w:pPr>
+        <w:rPr>
+          <w:rFonts w:hint="cs"/>
+          <w:rtl/>
+          <w:lang w:val="en-US"/>
+        </w:rPr>
+      </w:pPr>
+      <w:r>
+        <w:rPr>
+          <w:lang w:val="en-US"/>
+        </w:rPr>
+        <w:t>In case of a tie in “votes”, the lower digit is selected.</w:t>
       </w:r>
     </w:p>
     <w:sectPr>

</xml_diff>

<commit_message>
more progress, got to dimensionality reduction
</commit_message>
<xml_diff>
--- a/report/report.docx
+++ b/report/report.docx
@@ -11,6 +11,7 @@
           <w:lang w:val="en-US"/>
         </w:rPr>
       </w:pPr>
+      <w:proofErr w:type="spellStart"/>
       <w:r>
         <w:rPr>
           <w:b/>
@@ -18,44 +19,54 @@
           <w:u w:val="single"/>
           <w:lang w:val="en-US"/>
         </w:rPr>
-        <w:t>Maman 12 report</w:t>
-      </w:r>
-    </w:p>
-    <w:p>
-      <w:pPr>
+        <w:t>Maman</w:t>
+      </w:r>
+      <w:proofErr w:type="spellEnd"/>
+      <w:r>
         <w:rPr>
           <w:b/>
           <w:bCs/>
           <w:u w:val="single"/>
           <w:lang w:val="en-US"/>
         </w:rPr>
-      </w:pPr>
-      <w:r>
+        <w:t xml:space="preserve"> 12 report</w:t>
+      </w:r>
+    </w:p>
+    <w:p>
+      <w:pPr>
         <w:rPr>
           <w:b/>
           <w:bCs/>
           <w:u w:val="single"/>
           <w:lang w:val="en-US"/>
         </w:rPr>
-        <w:t>Noam Salomonski</w:t>
-      </w:r>
-    </w:p>
-    <w:p>
-      <w:pPr>
+      </w:pPr>
+      <w:r>
         <w:rPr>
           <w:b/>
           <w:bCs/>
           <w:u w:val="single"/>
           <w:lang w:val="en-US"/>
         </w:rPr>
-      </w:pPr>
-      <w:r>
+        <w:t>Noam Salomonski</w:t>
+      </w:r>
+    </w:p>
+    <w:p>
+      <w:pPr>
         <w:rPr>
           <w:b/>
           <w:bCs/>
           <w:u w:val="single"/>
           <w:lang w:val="en-US"/>
         </w:rPr>
+      </w:pPr>
+      <w:r>
+        <w:rPr>
+          <w:b/>
+          <w:bCs/>
+          <w:u w:val="single"/>
+          <w:lang w:val="en-US"/>
+        </w:rPr>
         <w:t>303161194</w:t>
       </w:r>
     </w:p>
@@ -72,11 +83,41 @@
           <w:lang w:val="en-US"/>
         </w:rPr>
       </w:pPr>
-      <w:r>
-        <w:rPr>
-          <w:lang w:val="en-US"/>
-        </w:rPr>
-        <w:t>Loader.DataSet loads the database from pkl, and shows the required visualizations.</w:t>
+      <w:proofErr w:type="spellStart"/>
+      <w:r>
+        <w:rPr>
+          <w:lang w:val="en-US"/>
+        </w:rPr>
+        <w:t>Loader.DataSet</w:t>
+      </w:r>
+      <w:proofErr w:type="spellEnd"/>
+      <w:r>
+        <w:rPr>
+          <w:lang w:val="en-US"/>
+        </w:rPr>
+        <w:t xml:space="preserve"> loads the database from </w:t>
+      </w:r>
+      <w:proofErr w:type="spellStart"/>
+      <w:proofErr w:type="gramStart"/>
+      <w:r>
+        <w:rPr>
+          <w:lang w:val="en-US"/>
+        </w:rPr>
+        <w:t>pkl</w:t>
+      </w:r>
+      <w:proofErr w:type="spellEnd"/>
+      <w:r>
+        <w:rPr>
+          <w:lang w:val="en-US"/>
+        </w:rPr>
+        <w:t>, and</w:t>
+      </w:r>
+      <w:proofErr w:type="gramEnd"/>
+      <w:r>
+        <w:rPr>
+          <w:lang w:val="en-US"/>
+        </w:rPr>
+        <w:t xml:space="preserve"> shows the required visualizations.</w:t>
       </w:r>
     </w:p>
     <w:p>
@@ -320,23 +361,606 @@
         </w:rPr>
         <w:t>[the graph starts from 0, but k from 1]</w:t>
       </w:r>
+    </w:p>
+    <w:p>
+      <w:pPr>
+        <w:rPr>
+          <w:lang w:val="en-US"/>
+        </w:rPr>
+      </w:pPr>
+      <w:r>
+        <w:rPr>
+          <w:lang w:val="en-US"/>
+        </w:rPr>
+        <w:t>In case of a tie in “votes”, the lower digit is selected.</w:t>
+      </w:r>
+    </w:p>
+    <w:p>
+      <w:pPr>
+        <w:rPr>
+          <w:lang w:val="en-US"/>
+        </w:rPr>
+      </w:pPr>
+    </w:p>
+    <w:p>
+      <w:pPr>
+        <w:rPr>
+          <w:b/>
+          <w:bCs/>
+          <w:u w:val="single"/>
+          <w:lang w:val="en-US"/>
+        </w:rPr>
+      </w:pPr>
+      <w:r>
+        <w:rPr>
+          <w:b/>
+          <w:bCs/>
+          <w:u w:val="single"/>
+          <w:lang w:val="en-US"/>
+        </w:rPr>
+        <w:t>Question 2 – PCA:</w:t>
+      </w:r>
+    </w:p>
+    <w:p>
+      <w:pPr>
+        <w:rPr>
+          <w:lang w:val="en-US"/>
+        </w:rPr>
+      </w:pPr>
+      <w:r>
+        <w:rPr>
+          <w:lang w:val="en-US"/>
+        </w:rPr>
+        <w:t xml:space="preserve">b. </w:t>
+      </w:r>
+    </w:p>
+    <w:p>
+      <w:pPr>
+        <w:rPr>
+          <w:lang w:val="en-US"/>
+        </w:rPr>
+      </w:pPr>
+      <w:r>
+        <w:rPr>
+          <w:lang w:val="en-US"/>
+        </w:rPr>
+        <w:t xml:space="preserve">The average digit is the same if calculated in </w:t>
+      </w:r>
+      <w:proofErr w:type="spellStart"/>
+      <w:r>
+        <w:rPr>
+          <w:lang w:val="en-US"/>
+        </w:rPr>
+        <w:t>pca</w:t>
+      </w:r>
+      <w:proofErr w:type="spellEnd"/>
+      <w:r>
+        <w:rPr>
+          <w:lang w:val="en-US"/>
+        </w:rPr>
+        <w:t xml:space="preserve"> or in feature (pixel) space, because of linearity.</w:t>
+      </w:r>
+    </w:p>
+    <w:p>
+      <w:pPr>
+        <w:rPr>
+          <w:lang w:val="en-US"/>
+        </w:rPr>
+      </w:pPr>
+      <w:r>
+        <w:rPr>
+          <w:lang w:val="en-US"/>
+        </w:rPr>
+        <w:t>Here it is in feature space:</w:t>
+      </w:r>
+    </w:p>
+    <w:p>
+      <w:pPr>
+        <w:rPr>
+          <w:lang w:val="en-US"/>
+        </w:rPr>
+      </w:pPr>
+      <w:r>
+        <w:rPr>
+          <w:noProof/>
+          <w:lang w:val="en-US"/>
+        </w:rPr>
+        <w:lastRenderedPageBreak/>
+        <w:drawing>
+          <wp:inline distT="0" distB="0" distL="0" distR="0" wp14:anchorId="5D6186AD" wp14:editId="3F7DE7E3">
+            <wp:extent cx="5727700" cy="4293870"/>
+            <wp:effectExtent l="0" t="0" r="6350" b="0"/>
+            <wp:docPr id="7" name="Picture 7"/>
+            <wp:cNvGraphicFramePr>
+              <a:graphicFrameLocks xmlns:a="http://schemas.openxmlformats.org/drawingml/2006/main" noChangeAspect="1"/>
+            </wp:cNvGraphicFramePr>
+            <a:graphic xmlns:a="http://schemas.openxmlformats.org/drawingml/2006/main">
+              <a:graphicData uri="http://schemas.openxmlformats.org/drawingml/2006/picture">
+                <pic:pic xmlns:pic="http://schemas.openxmlformats.org/drawingml/2006/picture">
+                  <pic:nvPicPr>
+                    <pic:cNvPr id="0" name="Picture 7"/>
+                    <pic:cNvPicPr>
+                      <a:picLocks noChangeAspect="1" noChangeArrowheads="1"/>
+                    </pic:cNvPicPr>
+                  </pic:nvPicPr>
+                  <pic:blipFill>
+                    <a:blip r:embed="rId6">
+                      <a:extLst>
+                        <a:ext uri="{28A0092B-C50C-407E-A947-70E740481C1C}">
+                          <a14:useLocalDpi xmlns:a14="http://schemas.microsoft.com/office/drawing/2010/main" val="0"/>
+                        </a:ext>
+                      </a:extLst>
+                    </a:blip>
+                    <a:srcRect/>
+                    <a:stretch>
+                      <a:fillRect/>
+                    </a:stretch>
+                  </pic:blipFill>
+                  <pic:spPr bwMode="auto">
+                    <a:xfrm>
+                      <a:off x="0" y="0"/>
+                      <a:ext cx="5727700" cy="4293870"/>
+                    </a:xfrm>
+                    <a:prstGeom prst="rect">
+                      <a:avLst/>
+                    </a:prstGeom>
+                    <a:noFill/>
+                    <a:ln>
+                      <a:noFill/>
+                    </a:ln>
+                  </pic:spPr>
+                </pic:pic>
+              </a:graphicData>
+            </a:graphic>
+          </wp:inline>
+        </w:drawing>
+      </w:r>
+    </w:p>
+    <w:p>
+      <w:pPr>
+        <w:rPr>
+          <w:lang w:val="en-US"/>
+        </w:rPr>
+      </w:pPr>
+    </w:p>
+    <w:p>
+      <w:pPr>
+        <w:rPr>
+          <w:lang w:val="en-US"/>
+        </w:rPr>
+      </w:pPr>
+      <w:r>
+        <w:rPr>
+          <w:lang w:val="en-US"/>
+        </w:rPr>
+        <w:t>The first 6 strongest components in feature space:</w:t>
+      </w:r>
+    </w:p>
+    <w:p>
+      <w:pPr>
+        <w:rPr>
+          <w:lang w:val="en-US"/>
+        </w:rPr>
+      </w:pPr>
+    </w:p>
+    <w:p>
+      <w:pPr>
+        <w:rPr>
+          <w:lang w:val="en-US"/>
+        </w:rPr>
+      </w:pPr>
+    </w:p>
+    <w:p>
+      <w:pPr>
+        <w:rPr>
+          <w:lang w:val="en-US"/>
+        </w:rPr>
+      </w:pPr>
+    </w:p>
+    <w:p>
+      <w:pPr>
+        <w:rPr>
+          <w:lang w:val="en-US"/>
+        </w:rPr>
+      </w:pPr>
+    </w:p>
+    <w:p>
+      <w:pPr>
+        <w:rPr>
+          <w:lang w:val="en-US"/>
+        </w:rPr>
+      </w:pPr>
+      <w:r>
+        <w:rPr>
+          <w:noProof/>
+          <w:lang w:val="en-US"/>
+        </w:rPr>
+        <w:lastRenderedPageBreak/>
+        <w:drawing>
+          <wp:inline distT="0" distB="0" distL="0" distR="0" wp14:anchorId="1F32B178" wp14:editId="69800C3E">
+            <wp:extent cx="5727700" cy="4293870"/>
+            <wp:effectExtent l="0" t="0" r="6350" b="0"/>
+            <wp:docPr id="8" name="Picture 8"/>
+            <wp:cNvGraphicFramePr>
+              <a:graphicFrameLocks xmlns:a="http://schemas.openxmlformats.org/drawingml/2006/main" noChangeAspect="1"/>
+            </wp:cNvGraphicFramePr>
+            <a:graphic xmlns:a="http://schemas.openxmlformats.org/drawingml/2006/main">
+              <a:graphicData uri="http://schemas.openxmlformats.org/drawingml/2006/picture">
+                <pic:pic xmlns:pic="http://schemas.openxmlformats.org/drawingml/2006/picture">
+                  <pic:nvPicPr>
+                    <pic:cNvPr id="0" name="Picture 8"/>
+                    <pic:cNvPicPr>
+                      <a:picLocks noChangeAspect="1" noChangeArrowheads="1"/>
+                    </pic:cNvPicPr>
+                  </pic:nvPicPr>
+                  <pic:blipFill>
+                    <a:blip r:embed="rId7">
+                      <a:extLst>
+                        <a:ext uri="{28A0092B-C50C-407E-A947-70E740481C1C}">
+                          <a14:useLocalDpi xmlns:a14="http://schemas.microsoft.com/office/drawing/2010/main" val="0"/>
+                        </a:ext>
+                      </a:extLst>
+                    </a:blip>
+                    <a:srcRect/>
+                    <a:stretch>
+                      <a:fillRect/>
+                    </a:stretch>
+                  </pic:blipFill>
+                  <pic:spPr bwMode="auto">
+                    <a:xfrm>
+                      <a:off x="0" y="0"/>
+                      <a:ext cx="5727700" cy="4293870"/>
+                    </a:xfrm>
+                    <a:prstGeom prst="rect">
+                      <a:avLst/>
+                    </a:prstGeom>
+                    <a:noFill/>
+                    <a:ln>
+                      <a:noFill/>
+                    </a:ln>
+                  </pic:spPr>
+                </pic:pic>
+              </a:graphicData>
+            </a:graphic>
+          </wp:inline>
+        </w:drawing>
+      </w:r>
+    </w:p>
+    <w:p>
+      <w:pPr>
+        <w:rPr>
+          <w:lang w:val="en-US"/>
+        </w:rPr>
+      </w:pPr>
+      <w:r>
+        <w:rPr>
+          <w:lang w:val="en-US"/>
+        </w:rPr>
+        <w:t>Cumulative variance which is explained by (sorted) principal components</w:t>
+      </w:r>
+      <w:r>
+        <w:rPr>
+          <w:lang w:val="en-US"/>
+        </w:rPr>
+        <w:t xml:space="preserve"> (1 is all the variance).</w:t>
+      </w:r>
+    </w:p>
+    <w:p>
+      <w:pPr>
+        <w:rPr>
+          <w:noProof/>
+          <w:lang w:val="en-US"/>
+        </w:rPr>
+      </w:pPr>
+    </w:p>
+    <w:p>
+      <w:pPr>
+        <w:rPr>
+          <w:noProof/>
+          <w:lang w:val="en-US"/>
+        </w:rPr>
+      </w:pPr>
+    </w:p>
+    <w:p>
+      <w:pPr>
+        <w:rPr>
+          <w:lang w:val="en-US"/>
+        </w:rPr>
+      </w:pPr>
+      <w:r>
+        <w:rPr>
+          <w:noProof/>
+          <w:lang w:val="en-US"/>
+        </w:rPr>
+        <w:lastRenderedPageBreak/>
+        <w:drawing>
+          <wp:inline distT="0" distB="0" distL="0" distR="0" wp14:anchorId="1AC5217F" wp14:editId="51BBB250">
+            <wp:extent cx="5727700" cy="4293870"/>
+            <wp:effectExtent l="0" t="0" r="6350" b="0"/>
+            <wp:docPr id="9" name="Picture 9"/>
+            <wp:cNvGraphicFramePr>
+              <a:graphicFrameLocks xmlns:a="http://schemas.openxmlformats.org/drawingml/2006/main" noChangeAspect="1"/>
+            </wp:cNvGraphicFramePr>
+            <a:graphic xmlns:a="http://schemas.openxmlformats.org/drawingml/2006/main">
+              <a:graphicData uri="http://schemas.openxmlformats.org/drawingml/2006/picture">
+                <pic:pic xmlns:pic="http://schemas.openxmlformats.org/drawingml/2006/picture">
+                  <pic:nvPicPr>
+                    <pic:cNvPr id="0" name="Picture 9"/>
+                    <pic:cNvPicPr>
+                      <a:picLocks noChangeAspect="1" noChangeArrowheads="1"/>
+                    </pic:cNvPicPr>
+                  </pic:nvPicPr>
+                  <pic:blipFill>
+                    <a:blip r:embed="rId8">
+                      <a:extLst>
+                        <a:ext uri="{28A0092B-C50C-407E-A947-70E740481C1C}">
+                          <a14:useLocalDpi xmlns:a14="http://schemas.microsoft.com/office/drawing/2010/main" val="0"/>
+                        </a:ext>
+                      </a:extLst>
+                    </a:blip>
+                    <a:srcRect/>
+                    <a:stretch>
+                      <a:fillRect/>
+                    </a:stretch>
+                  </pic:blipFill>
+                  <pic:spPr bwMode="auto">
+                    <a:xfrm>
+                      <a:off x="0" y="0"/>
+                      <a:ext cx="5727700" cy="4293870"/>
+                    </a:xfrm>
+                    <a:prstGeom prst="rect">
+                      <a:avLst/>
+                    </a:prstGeom>
+                    <a:noFill/>
+                    <a:ln>
+                      <a:noFill/>
+                    </a:ln>
+                  </pic:spPr>
+                </pic:pic>
+              </a:graphicData>
+            </a:graphic>
+          </wp:inline>
+        </w:drawing>
+      </w:r>
+    </w:p>
+    <w:p>
+      <w:pPr>
+        <w:rPr>
+          <w:lang w:val="en-US"/>
+        </w:rPr>
+      </w:pPr>
+    </w:p>
+    <w:p>
+      <w:pPr>
+        <w:rPr>
+          <w:lang w:val="en-US"/>
+        </w:rPr>
+      </w:pPr>
+    </w:p>
+    <w:p>
+      <w:pPr>
+        <w:rPr>
+          <w:lang w:val="en-US"/>
+        </w:rPr>
+      </w:pPr>
+      <w:r>
+        <w:rPr>
+          <w:lang w:val="en-US"/>
+        </w:rPr>
+        <w:t>If we want to preserve 80% of the variance, we need the first 44 components. For 95%, we need 154 components.</w:t>
+      </w:r>
+    </w:p>
+    <w:p>
+      <w:pPr>
+        <w:rPr>
+          <w:lang w:val="en-US"/>
+        </w:rPr>
+      </w:pPr>
+      <w:r>
+        <w:rPr>
+          <w:lang w:val="en-US"/>
+        </w:rPr>
+        <w:t xml:space="preserve">Calculated using </w:t>
+      </w:r>
+      <w:proofErr w:type="spellStart"/>
+      <w:r>
+        <w:rPr>
+          <w:lang w:val="en-US"/>
+        </w:rPr>
+        <w:t>calculate_n_components_required</w:t>
+      </w:r>
+      <w:proofErr w:type="spellEnd"/>
+      <w:r>
+        <w:rPr>
+          <w:lang w:val="en-US"/>
+        </w:rPr>
+        <w:t>.</w:t>
+      </w:r>
+    </w:p>
+    <w:p>
+      <w:pPr>
+        <w:rPr>
+          <w:lang w:val="en-US"/>
+        </w:rPr>
+      </w:pPr>
+    </w:p>
+    <w:p>
+      <w:pPr>
+        <w:rPr>
+          <w:lang w:val="en-US"/>
+        </w:rPr>
+      </w:pPr>
+      <w:r>
+        <w:rPr>
+          <w:lang w:val="en-US"/>
+        </w:rPr>
+        <w:t>Reducing the dimensionality to 2 by using the strongest 2 components and giving each label its own color yields the following:</w:t>
+      </w:r>
+    </w:p>
+    <w:p>
+      <w:pPr>
+        <w:rPr>
+          <w:lang w:val="en-US"/>
+        </w:rPr>
+      </w:pPr>
+    </w:p>
+    <w:p>
+      <w:pPr>
+        <w:rPr>
+          <w:lang w:val="en-US"/>
+        </w:rPr>
+      </w:pPr>
+    </w:p>
+    <w:p>
+      <w:pPr>
+        <w:rPr>
+          <w:lang w:val="en-US"/>
+        </w:rPr>
+      </w:pPr>
+    </w:p>
+    <w:p>
+      <w:pPr>
+        <w:rPr>
+          <w:lang w:val="en-US"/>
+        </w:rPr>
+      </w:pPr>
+    </w:p>
+    <w:p>
+      <w:pPr>
+        <w:rPr>
+          <w:lang w:val="en-US"/>
+        </w:rPr>
+      </w:pPr>
+    </w:p>
+    <w:p>
+      <w:pPr>
+        <w:rPr>
+          <w:lang w:val="en-US"/>
+        </w:rPr>
+      </w:pPr>
+    </w:p>
+    <w:p>
+      <w:pPr>
+        <w:rPr>
+          <w:lang w:val="en-US"/>
+        </w:rPr>
+      </w:pPr>
+    </w:p>
+    <w:p>
+      <w:pPr>
+        <w:rPr>
+          <w:lang w:val="en-US"/>
+        </w:rPr>
+      </w:pPr>
+    </w:p>
+    <w:p>
+      <w:pPr>
+        <w:rPr>
+          <w:lang w:val="en-US"/>
+        </w:rPr>
+      </w:pPr>
+    </w:p>
+    <w:p>
+      <w:pPr>
+        <w:rPr>
+          <w:lang w:val="en-US"/>
+        </w:rPr>
+      </w:pPr>
+      <w:r>
+        <w:rPr>
+          <w:noProof/>
+          <w:lang w:val="en-US"/>
+        </w:rPr>
+        <w:lastRenderedPageBreak/>
+        <w:drawing>
+          <wp:inline distT="0" distB="0" distL="0" distR="0" wp14:anchorId="06DA83D7" wp14:editId="080089C7">
+            <wp:extent cx="5727700" cy="4293870"/>
+            <wp:effectExtent l="0" t="0" r="6350" b="0"/>
+            <wp:docPr id="10" name="Picture 10"/>
+            <wp:cNvGraphicFramePr>
+              <a:graphicFrameLocks xmlns:a="http://schemas.openxmlformats.org/drawingml/2006/main" noChangeAspect="1"/>
+            </wp:cNvGraphicFramePr>
+            <a:graphic xmlns:a="http://schemas.openxmlformats.org/drawingml/2006/main">
+              <a:graphicData uri="http://schemas.openxmlformats.org/drawingml/2006/picture">
+                <pic:pic xmlns:pic="http://schemas.openxmlformats.org/drawingml/2006/picture">
+                  <pic:nvPicPr>
+                    <pic:cNvPr id="0" name="Picture 10"/>
+                    <pic:cNvPicPr>
+                      <a:picLocks noChangeAspect="1" noChangeArrowheads="1"/>
+                    </pic:cNvPicPr>
+                  </pic:nvPicPr>
+                  <pic:blipFill>
+                    <a:blip r:embed="rId9">
+                      <a:extLst>
+                        <a:ext uri="{28A0092B-C50C-407E-A947-70E740481C1C}">
+                          <a14:useLocalDpi xmlns:a14="http://schemas.microsoft.com/office/drawing/2010/main" val="0"/>
+                        </a:ext>
+                      </a:extLst>
+                    </a:blip>
+                    <a:srcRect/>
+                    <a:stretch>
+                      <a:fillRect/>
+                    </a:stretch>
+                  </pic:blipFill>
+                  <pic:spPr bwMode="auto">
+                    <a:xfrm>
+                      <a:off x="0" y="0"/>
+                      <a:ext cx="5727700" cy="4293870"/>
+                    </a:xfrm>
+                    <a:prstGeom prst="rect">
+                      <a:avLst/>
+                    </a:prstGeom>
+                    <a:noFill/>
+                    <a:ln>
+                      <a:noFill/>
+                    </a:ln>
+                  </pic:spPr>
+                </pic:pic>
+              </a:graphicData>
+            </a:graphic>
+          </wp:inline>
+        </w:drawing>
+      </w:r>
+    </w:p>
+    <w:p>
+      <w:pPr>
+        <w:rPr>
+          <w:lang w:val="en-US"/>
+        </w:rPr>
+      </w:pPr>
+    </w:p>
+    <w:p>
+      <w:pPr>
+        <w:rPr>
+          <w:lang w:val="en-US"/>
+        </w:rPr>
+      </w:pPr>
+    </w:p>
+    <w:p>
+      <w:pPr>
+        <w:rPr>
+          <w:lang w:val="en-US"/>
+        </w:rPr>
+      </w:pPr>
       <w:bookmarkStart w:id="0" w:name="_GoBack"/>
       <w:bookmarkEnd w:id="0"/>
     </w:p>
     <w:p>
       <w:pPr>
         <w:rPr>
+          <w:lang w:val="en-US"/>
+        </w:rPr>
+      </w:pPr>
+    </w:p>
+    <w:p/>
+    <w:p>
+      <w:pPr>
+        <w:rPr>
           <w:rFonts w:hint="cs"/>
           <w:rtl/>
           <w:lang w:val="en-US"/>
         </w:rPr>
       </w:pPr>
-      <w:r>
-        <w:rPr>
-          <w:lang w:val="en-US"/>
-        </w:rPr>
-        <w:t>In case of a tie in “votes”, the lower digit is selected.</w:t>
-      </w:r>
     </w:p>
     <w:sectPr>
       <w:pgSz w:w="11906" w:h="16838"/>

</xml_diff>

<commit_message>
added report for pca and back photos
</commit_message>
<xml_diff>
--- a/report/report.docx
+++ b/report/report.docx
@@ -272,10 +272,10 @@
         </w:rPr>
         <w:lastRenderedPageBreak/>
         <w:drawing>
-          <wp:inline distT="0" distB="0" distL="0" distR="0" wp14:anchorId="38D33435" wp14:editId="137A16A0">
-            <wp:extent cx="5732145" cy="4298950"/>
-            <wp:effectExtent l="0" t="0" r="1905" b="6350"/>
-            <wp:docPr id="3" name="Picture 3"/>
+          <wp:inline distT="0" distB="0" distL="0" distR="0" wp14:anchorId="195FB125" wp14:editId="37A51119">
+            <wp:extent cx="5727700" cy="4293870"/>
+            <wp:effectExtent l="0" t="0" r="6350" b="0"/>
+            <wp:docPr id="14" name="Picture 14"/>
             <wp:cNvGraphicFramePr>
               <a:graphicFrameLocks xmlns:a="http://schemas.openxmlformats.org/drawingml/2006/main" noChangeAspect="1"/>
             </wp:cNvGraphicFramePr>
@@ -283,7 +283,7 @@
               <a:graphicData uri="http://schemas.openxmlformats.org/drawingml/2006/picture">
                 <pic:pic xmlns:pic="http://schemas.openxmlformats.org/drawingml/2006/picture">
                   <pic:nvPicPr>
-                    <pic:cNvPr id="0" name="Picture 3"/>
+                    <pic:cNvPr id="0" name="Picture 14"/>
                     <pic:cNvPicPr>
                       <a:picLocks noChangeAspect="1" noChangeArrowheads="1"/>
                     </pic:cNvPicPr>
@@ -304,7 +304,7 @@
                   <pic:spPr bwMode="auto">
                     <a:xfrm>
                       <a:off x="0" y="0"/>
-                      <a:ext cx="5732145" cy="4298950"/>
+                      <a:ext cx="5727700" cy="4293870"/>
                     </a:xfrm>
                     <a:prstGeom prst="rect">
                       <a:avLst/>
@@ -1003,10 +1003,10 @@
         </w:rPr>
         <w:lastRenderedPageBreak/>
         <w:drawing>
-          <wp:inline distT="0" distB="0" distL="0" distR="0" wp14:anchorId="46308A88" wp14:editId="620B5A82">
+          <wp:inline distT="0" distB="0" distL="0" distR="0" wp14:anchorId="4BD8B819" wp14:editId="17661275">
             <wp:extent cx="5727700" cy="4293870"/>
             <wp:effectExtent l="0" t="0" r="6350" b="0"/>
-            <wp:docPr id="11" name="Picture 11"/>
+            <wp:docPr id="15" name="Picture 15"/>
             <wp:cNvGraphicFramePr>
               <a:graphicFrameLocks xmlns:a="http://schemas.openxmlformats.org/drawingml/2006/main" noChangeAspect="1"/>
             </wp:cNvGraphicFramePr>
@@ -1014,7 +1014,7 @@
               <a:graphicData uri="http://schemas.openxmlformats.org/drawingml/2006/picture">
                 <pic:pic xmlns:pic="http://schemas.openxmlformats.org/drawingml/2006/picture">
                   <pic:nvPicPr>
-                    <pic:cNvPr id="0" name="Picture 11"/>
+                    <pic:cNvPr id="0" name="Picture 15"/>
                     <pic:cNvPicPr>
                       <a:picLocks noChangeAspect="1" noChangeArrowheads="1"/>
                     </pic:cNvPicPr>
@@ -1131,10 +1131,10 @@
         </w:rPr>
         <w:lastRenderedPageBreak/>
         <w:drawing>
-          <wp:inline distT="0" distB="0" distL="0" distR="0" wp14:anchorId="31009976" wp14:editId="1692C447">
+          <wp:inline distT="0" distB="0" distL="0" distR="0" wp14:anchorId="5D185AA1" wp14:editId="02D85755">
             <wp:extent cx="5727700" cy="4293870"/>
             <wp:effectExtent l="0" t="0" r="6350" b="0"/>
-            <wp:docPr id="12" name="Picture 12"/>
+            <wp:docPr id="16" name="Picture 16"/>
             <wp:cNvGraphicFramePr>
               <a:graphicFrameLocks xmlns:a="http://schemas.openxmlformats.org/drawingml/2006/main" noChangeAspect="1"/>
             </wp:cNvGraphicFramePr>
@@ -1142,7 +1142,7 @@
               <a:graphicData uri="http://schemas.openxmlformats.org/drawingml/2006/picture">
                 <pic:pic xmlns:pic="http://schemas.openxmlformats.org/drawingml/2006/picture">
                   <pic:nvPicPr>
-                    <pic:cNvPr id="0" name="Picture 12"/>
+                    <pic:cNvPr id="0" name="Picture 16"/>
                     <pic:cNvPicPr>
                       <a:picLocks noChangeAspect="1" noChangeArrowheads="1"/>
                     </pic:cNvPicPr>
@@ -1239,10 +1239,10 @@
         </w:rPr>
         <w:lastRenderedPageBreak/>
         <w:drawing>
-          <wp:inline distT="0" distB="0" distL="0" distR="0" wp14:anchorId="5E8A56B7" wp14:editId="072AFC82">
+          <wp:inline distT="0" distB="0" distL="0" distR="0" wp14:anchorId="1B60C32E" wp14:editId="56A70C64">
             <wp:extent cx="5727700" cy="4293870"/>
             <wp:effectExtent l="0" t="0" r="6350" b="0"/>
-            <wp:docPr id="13" name="Picture 13"/>
+            <wp:docPr id="17" name="Picture 17"/>
             <wp:cNvGraphicFramePr>
               <a:graphicFrameLocks xmlns:a="http://schemas.openxmlformats.org/drawingml/2006/main" noChangeAspect="1"/>
             </wp:cNvGraphicFramePr>
@@ -1250,7 +1250,7 @@
               <a:graphicData uri="http://schemas.openxmlformats.org/drawingml/2006/picture">
                 <pic:pic xmlns:pic="http://schemas.openxmlformats.org/drawingml/2006/picture">
                   <pic:nvPicPr>
-                    <pic:cNvPr id="0" name="Picture 13"/>
+                    <pic:cNvPr id="0" name="Picture 17"/>
                     <pic:cNvPicPr>
                       <a:picLocks noChangeAspect="1" noChangeArrowheads="1"/>
                     </pic:cNvPicPr>
@@ -1320,15 +1320,17 @@
           <w:lang w:val="en-US"/>
         </w:rPr>
       </w:pPr>
-    </w:p>
-    <w:p>
-      <w:pPr>
-        <w:rPr>
-          <w:lang w:val="en-US"/>
-        </w:rPr>
-      </w:pPr>
       <w:bookmarkStart w:id="0" w:name="_GoBack"/>
       <w:bookmarkEnd w:id="0"/>
+    </w:p>
+    <w:p>
+      <w:pPr>
+        <w:rPr>
+          <w:rFonts w:hint="cs"/>
+          <w:rtl/>
+          <w:lang w:val="en-US"/>
+        </w:rPr>
+      </w:pPr>
     </w:p>
     <w:p>
       <w:pPr>

</xml_diff>

<commit_message>
added separate models for each digit. updated report
</commit_message>
<xml_diff>
--- a/report/report.docx
+++ b/report/report.docx
@@ -11,6 +11,7 @@
           <w:lang w:val="en-US"/>
         </w:rPr>
       </w:pPr>
+      <w:proofErr w:type="spellStart"/>
       <w:r>
         <w:rPr>
           <w:b/>
@@ -18,44 +19,54 @@
           <w:u w:val="single"/>
           <w:lang w:val="en-US"/>
         </w:rPr>
-        <w:t>Maman 12 report</w:t>
-      </w:r>
-    </w:p>
-    <w:p>
-      <w:pPr>
+        <w:t>Maman</w:t>
+      </w:r>
+      <w:proofErr w:type="spellEnd"/>
+      <w:r>
         <w:rPr>
           <w:b/>
           <w:bCs/>
           <w:u w:val="single"/>
           <w:lang w:val="en-US"/>
         </w:rPr>
-      </w:pPr>
-      <w:r>
+        <w:t xml:space="preserve"> 12 report</w:t>
+      </w:r>
+    </w:p>
+    <w:p>
+      <w:pPr>
         <w:rPr>
           <w:b/>
           <w:bCs/>
           <w:u w:val="single"/>
           <w:lang w:val="en-US"/>
         </w:rPr>
-        <w:t>Noam Salomonski</w:t>
-      </w:r>
-    </w:p>
-    <w:p>
-      <w:pPr>
+      </w:pPr>
+      <w:r>
         <w:rPr>
           <w:b/>
           <w:bCs/>
           <w:u w:val="single"/>
           <w:lang w:val="en-US"/>
         </w:rPr>
-      </w:pPr>
-      <w:r>
+        <w:t>Noam Salomonski</w:t>
+      </w:r>
+    </w:p>
+    <w:p>
+      <w:pPr>
         <w:rPr>
           <w:b/>
           <w:bCs/>
           <w:u w:val="single"/>
           <w:lang w:val="en-US"/>
         </w:rPr>
+      </w:pPr>
+      <w:r>
+        <w:rPr>
+          <w:b/>
+          <w:bCs/>
+          <w:u w:val="single"/>
+          <w:lang w:val="en-US"/>
+        </w:rPr>
         <w:t>303161194</w:t>
       </w:r>
     </w:p>
@@ -72,11 +83,41 @@
           <w:lang w:val="en-US"/>
         </w:rPr>
       </w:pPr>
-      <w:r>
-        <w:rPr>
-          <w:lang w:val="en-US"/>
-        </w:rPr>
-        <w:t>Loader.DataSet loads the database from pkl, and shows the required visualizations.</w:t>
+      <w:proofErr w:type="spellStart"/>
+      <w:r>
+        <w:rPr>
+          <w:lang w:val="en-US"/>
+        </w:rPr>
+        <w:t>Loader.DataSet</w:t>
+      </w:r>
+      <w:proofErr w:type="spellEnd"/>
+      <w:r>
+        <w:rPr>
+          <w:lang w:val="en-US"/>
+        </w:rPr>
+        <w:t xml:space="preserve"> loads the database from </w:t>
+      </w:r>
+      <w:proofErr w:type="spellStart"/>
+      <w:proofErr w:type="gramStart"/>
+      <w:r>
+        <w:rPr>
+          <w:lang w:val="en-US"/>
+        </w:rPr>
+        <w:t>pkl</w:t>
+      </w:r>
+      <w:proofErr w:type="spellEnd"/>
+      <w:r>
+        <w:rPr>
+          <w:lang w:val="en-US"/>
+        </w:rPr>
+        <w:t>, and</w:t>
+      </w:r>
+      <w:proofErr w:type="gramEnd"/>
+      <w:r>
+        <w:rPr>
+          <w:lang w:val="en-US"/>
+        </w:rPr>
+        <w:t xml:space="preserve"> shows the required visualizations.</w:t>
       </w:r>
     </w:p>
     <w:p>
@@ -383,7 +424,21 @@
         <w:rPr>
           <w:lang w:val="en-US"/>
         </w:rPr>
-        <w:t>The average digit is the same if calculated in pca or in feature (pixel) space, because of linearity.</w:t>
+        <w:t xml:space="preserve">The average digit is the same if calculated in </w:t>
+      </w:r>
+      <w:proofErr w:type="spellStart"/>
+      <w:r>
+        <w:rPr>
+          <w:lang w:val="en-US"/>
+        </w:rPr>
+        <w:t>pca</w:t>
+      </w:r>
+      <w:proofErr w:type="spellEnd"/>
+      <w:r>
+        <w:rPr>
+          <w:lang w:val="en-US"/>
+        </w:rPr>
+        <w:t xml:space="preserve"> or in feature (pixel) space, because of linearity.</w:t>
       </w:r>
     </w:p>
     <w:p>
@@ -705,7 +760,21 @@
         <w:rPr>
           <w:lang w:val="en-US"/>
         </w:rPr>
-        <w:t>Calculated using calculate_n_components_required.</w:t>
+        <w:t xml:space="preserve">Calculated using </w:t>
+      </w:r>
+      <w:proofErr w:type="spellStart"/>
+      <w:r>
+        <w:rPr>
+          <w:lang w:val="en-US"/>
+        </w:rPr>
+        <w:t>calculate_n_components_required</w:t>
+      </w:r>
+      <w:proofErr w:type="spellEnd"/>
+      <w:r>
+        <w:rPr>
+          <w:lang w:val="en-US"/>
+        </w:rPr>
+        <w:t>.</w:t>
       </w:r>
     </w:p>
     <w:p>
@@ -1368,11 +1437,33 @@
           <w:lang w:val="en-US"/>
         </w:rPr>
       </w:pPr>
-      <w:r>
-        <w:rPr>
-          <w:lang w:val="en-US"/>
-        </w:rPr>
-        <w:t>meaning: reduce the mean from the digit’s data in feature space, then matrix-multiply by the first dim pca vectors.</w:t>
+      <w:proofErr w:type="gramStart"/>
+      <w:r>
+        <w:rPr>
+          <w:lang w:val="en-US"/>
+        </w:rPr>
+        <w:t>meaning:</w:t>
+      </w:r>
+      <w:proofErr w:type="gramEnd"/>
+      <w:r>
+        <w:rPr>
+          <w:lang w:val="en-US"/>
+        </w:rPr>
+        <w:t xml:space="preserve"> reduce the mean from the digit’s data in feature space, then matrix-multiply by the first dim </w:t>
+      </w:r>
+      <w:proofErr w:type="spellStart"/>
+      <w:r>
+        <w:rPr>
+          <w:lang w:val="en-US"/>
+        </w:rPr>
+        <w:t>pca</w:t>
+      </w:r>
+      <w:proofErr w:type="spellEnd"/>
+      <w:r>
+        <w:rPr>
+          <w:lang w:val="en-US"/>
+        </w:rPr>
+        <w:t xml:space="preserve"> vectors.</w:t>
       </w:r>
     </w:p>
     <w:p>
@@ -1396,7 +1487,25 @@
           <w:bCs/>
           <w:lang w:val="en-US"/>
         </w:rPr>
-        <w:t>For transforming a digit back from pca space:</w:t>
+        <w:t xml:space="preserve">For transforming a digit back from </w:t>
+      </w:r>
+      <w:proofErr w:type="spellStart"/>
+      <w:r>
+        <w:rPr>
+          <w:b/>
+          <w:bCs/>
+          <w:lang w:val="en-US"/>
+        </w:rPr>
+        <w:t>pca</w:t>
+      </w:r>
+      <w:proofErr w:type="spellEnd"/>
+      <w:r>
+        <w:rPr>
+          <w:b/>
+          <w:bCs/>
+          <w:lang w:val="en-US"/>
+        </w:rPr>
+        <w:t xml:space="preserve"> space:</w:t>
       </w:r>
     </w:p>
     <w:p>
@@ -1890,24 +1999,636 @@
         </w:rPr>
         <w:t>gets.</w:t>
       </w:r>
+    </w:p>
+    <w:p>
+      <w:pPr>
+        <w:rPr>
+          <w:lang w:val="en-US"/>
+        </w:rPr>
+      </w:pPr>
+    </w:p>
+    <w:p>
+      <w:pPr>
+        <w:rPr>
+          <w:lang w:val="en-US"/>
+        </w:rPr>
+      </w:pPr>
+      <w:r>
+        <w:rPr>
+          <w:lang w:val="en-US"/>
+        </w:rPr>
+        <w:t>h.</w:t>
+      </w:r>
+    </w:p>
+    <w:p>
+      <w:pPr>
+        <w:rPr>
+          <w:lang w:val="en-US"/>
+        </w:rPr>
+      </w:pPr>
+      <w:r>
+        <w:rPr>
+          <w:lang w:val="en-US"/>
+        </w:rPr>
+        <w:t xml:space="preserve">If we use a separate </w:t>
+      </w:r>
+      <w:proofErr w:type="spellStart"/>
+      <w:r>
+        <w:rPr>
+          <w:lang w:val="en-US"/>
+        </w:rPr>
+        <w:t>pca</w:t>
+      </w:r>
+      <w:proofErr w:type="spellEnd"/>
+      <w:r>
+        <w:rPr>
+          <w:lang w:val="en-US"/>
+        </w:rPr>
+        <w:t xml:space="preserve"> model for each class, we get much clearer results for the main components:</w:t>
+      </w:r>
+    </w:p>
+    <w:p>
+      <w:pPr>
+        <w:rPr>
+          <w:lang w:val="en-US"/>
+        </w:rPr>
+      </w:pPr>
+    </w:p>
+    <w:p>
+      <w:pPr>
+        <w:rPr>
+          <w:lang w:val="en-US"/>
+        </w:rPr>
+      </w:pPr>
+      <w:r>
+        <w:rPr>
+          <w:noProof/>
+          <w:lang w:val="en-US"/>
+        </w:rPr>
+        <w:lastRenderedPageBreak/>
+        <w:drawing>
+          <wp:inline distT="0" distB="0" distL="0" distR="0" wp14:anchorId="4226D292" wp14:editId="62CDA936">
+            <wp:extent cx="5727700" cy="4293870"/>
+            <wp:effectExtent l="0" t="0" r="6350" b="0"/>
+            <wp:docPr id="24" name="Picture 24"/>
+            <wp:cNvGraphicFramePr>
+              <a:graphicFrameLocks xmlns:a="http://schemas.openxmlformats.org/drawingml/2006/main" noChangeAspect="1"/>
+            </wp:cNvGraphicFramePr>
+            <a:graphic xmlns:a="http://schemas.openxmlformats.org/drawingml/2006/main">
+              <a:graphicData uri="http://schemas.openxmlformats.org/drawingml/2006/picture">
+                <pic:pic xmlns:pic="http://schemas.openxmlformats.org/drawingml/2006/picture">
+                  <pic:nvPicPr>
+                    <pic:cNvPr id="0" name="Picture 24"/>
+                    <pic:cNvPicPr>
+                      <a:picLocks noChangeAspect="1" noChangeArrowheads="1"/>
+                    </pic:cNvPicPr>
+                  </pic:nvPicPr>
+                  <pic:blipFill>
+                    <a:blip r:embed="rId19">
+                      <a:extLst>
+                        <a:ext uri="{28A0092B-C50C-407E-A947-70E740481C1C}">
+                          <a14:useLocalDpi xmlns:a14="http://schemas.microsoft.com/office/drawing/2010/main" val="0"/>
+                        </a:ext>
+                      </a:extLst>
+                    </a:blip>
+                    <a:srcRect/>
+                    <a:stretch>
+                      <a:fillRect/>
+                    </a:stretch>
+                  </pic:blipFill>
+                  <pic:spPr bwMode="auto">
+                    <a:xfrm>
+                      <a:off x="0" y="0"/>
+                      <a:ext cx="5727700" cy="4293870"/>
+                    </a:xfrm>
+                    <a:prstGeom prst="rect">
+                      <a:avLst/>
+                    </a:prstGeom>
+                    <a:noFill/>
+                    <a:ln>
+                      <a:noFill/>
+                    </a:ln>
+                  </pic:spPr>
+                </pic:pic>
+              </a:graphicData>
+            </a:graphic>
+          </wp:inline>
+        </w:drawing>
+      </w:r>
+      <w:r>
+        <w:rPr>
+          <w:noProof/>
+          <w:lang w:val="en-US"/>
+        </w:rPr>
+        <w:drawing>
+          <wp:inline distT="0" distB="0" distL="0" distR="0" wp14:anchorId="41D81328" wp14:editId="78883BA0">
+            <wp:extent cx="5727700" cy="4293870"/>
+            <wp:effectExtent l="0" t="0" r="6350" b="0"/>
+            <wp:docPr id="25" name="Picture 25"/>
+            <wp:cNvGraphicFramePr>
+              <a:graphicFrameLocks xmlns:a="http://schemas.openxmlformats.org/drawingml/2006/main" noChangeAspect="1"/>
+            </wp:cNvGraphicFramePr>
+            <a:graphic xmlns:a="http://schemas.openxmlformats.org/drawingml/2006/main">
+              <a:graphicData uri="http://schemas.openxmlformats.org/drawingml/2006/picture">
+                <pic:pic xmlns:pic="http://schemas.openxmlformats.org/drawingml/2006/picture">
+                  <pic:nvPicPr>
+                    <pic:cNvPr id="0" name="Picture 25"/>
+                    <pic:cNvPicPr>
+                      <a:picLocks noChangeAspect="1" noChangeArrowheads="1"/>
+                    </pic:cNvPicPr>
+                  </pic:nvPicPr>
+                  <pic:blipFill>
+                    <a:blip r:embed="rId20">
+                      <a:extLst>
+                        <a:ext uri="{28A0092B-C50C-407E-A947-70E740481C1C}">
+                          <a14:useLocalDpi xmlns:a14="http://schemas.microsoft.com/office/drawing/2010/main" val="0"/>
+                        </a:ext>
+                      </a:extLst>
+                    </a:blip>
+                    <a:srcRect/>
+                    <a:stretch>
+                      <a:fillRect/>
+                    </a:stretch>
+                  </pic:blipFill>
+                  <pic:spPr bwMode="auto">
+                    <a:xfrm>
+                      <a:off x="0" y="0"/>
+                      <a:ext cx="5727700" cy="4293870"/>
+                    </a:xfrm>
+                    <a:prstGeom prst="rect">
+                      <a:avLst/>
+                    </a:prstGeom>
+                    <a:noFill/>
+                    <a:ln>
+                      <a:noFill/>
+                    </a:ln>
+                  </pic:spPr>
+                </pic:pic>
+              </a:graphicData>
+            </a:graphic>
+          </wp:inline>
+        </w:drawing>
+      </w:r>
+      <w:r>
+        <w:rPr>
+          <w:noProof/>
+          <w:lang w:val="en-US"/>
+        </w:rPr>
+        <w:lastRenderedPageBreak/>
+        <w:drawing>
+          <wp:inline distT="0" distB="0" distL="0" distR="0" wp14:anchorId="7DF8910B" wp14:editId="7F94AF73">
+            <wp:extent cx="5727700" cy="4293870"/>
+            <wp:effectExtent l="0" t="0" r="6350" b="0"/>
+            <wp:docPr id="26" name="Picture 26"/>
+            <wp:cNvGraphicFramePr>
+              <a:graphicFrameLocks xmlns:a="http://schemas.openxmlformats.org/drawingml/2006/main" noChangeAspect="1"/>
+            </wp:cNvGraphicFramePr>
+            <a:graphic xmlns:a="http://schemas.openxmlformats.org/drawingml/2006/main">
+              <a:graphicData uri="http://schemas.openxmlformats.org/drawingml/2006/picture">
+                <pic:pic xmlns:pic="http://schemas.openxmlformats.org/drawingml/2006/picture">
+                  <pic:nvPicPr>
+                    <pic:cNvPr id="0" name="Picture 26"/>
+                    <pic:cNvPicPr>
+                      <a:picLocks noChangeAspect="1" noChangeArrowheads="1"/>
+                    </pic:cNvPicPr>
+                  </pic:nvPicPr>
+                  <pic:blipFill>
+                    <a:blip r:embed="rId21">
+                      <a:extLst>
+                        <a:ext uri="{28A0092B-C50C-407E-A947-70E740481C1C}">
+                          <a14:useLocalDpi xmlns:a14="http://schemas.microsoft.com/office/drawing/2010/main" val="0"/>
+                        </a:ext>
+                      </a:extLst>
+                    </a:blip>
+                    <a:srcRect/>
+                    <a:stretch>
+                      <a:fillRect/>
+                    </a:stretch>
+                  </pic:blipFill>
+                  <pic:spPr bwMode="auto">
+                    <a:xfrm>
+                      <a:off x="0" y="0"/>
+                      <a:ext cx="5727700" cy="4293870"/>
+                    </a:xfrm>
+                    <a:prstGeom prst="rect">
+                      <a:avLst/>
+                    </a:prstGeom>
+                    <a:noFill/>
+                    <a:ln>
+                      <a:noFill/>
+                    </a:ln>
+                  </pic:spPr>
+                </pic:pic>
+              </a:graphicData>
+            </a:graphic>
+          </wp:inline>
+        </w:drawing>
+      </w:r>
+      <w:r>
+        <w:rPr>
+          <w:noProof/>
+          <w:lang w:val="en-US"/>
+        </w:rPr>
+        <w:drawing>
+          <wp:inline distT="0" distB="0" distL="0" distR="0" wp14:anchorId="2EE4DEAD" wp14:editId="794FF6E4">
+            <wp:extent cx="5727700" cy="4293870"/>
+            <wp:effectExtent l="0" t="0" r="6350" b="0"/>
+            <wp:docPr id="27" name="Picture 27"/>
+            <wp:cNvGraphicFramePr>
+              <a:graphicFrameLocks xmlns:a="http://schemas.openxmlformats.org/drawingml/2006/main" noChangeAspect="1"/>
+            </wp:cNvGraphicFramePr>
+            <a:graphic xmlns:a="http://schemas.openxmlformats.org/drawingml/2006/main">
+              <a:graphicData uri="http://schemas.openxmlformats.org/drawingml/2006/picture">
+                <pic:pic xmlns:pic="http://schemas.openxmlformats.org/drawingml/2006/picture">
+                  <pic:nvPicPr>
+                    <pic:cNvPr id="0" name="Picture 27"/>
+                    <pic:cNvPicPr>
+                      <a:picLocks noChangeAspect="1" noChangeArrowheads="1"/>
+                    </pic:cNvPicPr>
+                  </pic:nvPicPr>
+                  <pic:blipFill>
+                    <a:blip r:embed="rId22">
+                      <a:extLst>
+                        <a:ext uri="{28A0092B-C50C-407E-A947-70E740481C1C}">
+                          <a14:useLocalDpi xmlns:a14="http://schemas.microsoft.com/office/drawing/2010/main" val="0"/>
+                        </a:ext>
+                      </a:extLst>
+                    </a:blip>
+                    <a:srcRect/>
+                    <a:stretch>
+                      <a:fillRect/>
+                    </a:stretch>
+                  </pic:blipFill>
+                  <pic:spPr bwMode="auto">
+                    <a:xfrm>
+                      <a:off x="0" y="0"/>
+                      <a:ext cx="5727700" cy="4293870"/>
+                    </a:xfrm>
+                    <a:prstGeom prst="rect">
+                      <a:avLst/>
+                    </a:prstGeom>
+                    <a:noFill/>
+                    <a:ln>
+                      <a:noFill/>
+                    </a:ln>
+                  </pic:spPr>
+                </pic:pic>
+              </a:graphicData>
+            </a:graphic>
+          </wp:inline>
+        </w:drawing>
+      </w:r>
+      <w:r>
+        <w:rPr>
+          <w:noProof/>
+          <w:lang w:val="en-US"/>
+        </w:rPr>
+        <w:lastRenderedPageBreak/>
+        <w:drawing>
+          <wp:inline distT="0" distB="0" distL="0" distR="0" wp14:anchorId="177F74A2" wp14:editId="3DF39B5B">
+            <wp:extent cx="5727700" cy="4293870"/>
+            <wp:effectExtent l="0" t="0" r="6350" b="0"/>
+            <wp:docPr id="28" name="Picture 28"/>
+            <wp:cNvGraphicFramePr>
+              <a:graphicFrameLocks xmlns:a="http://schemas.openxmlformats.org/drawingml/2006/main" noChangeAspect="1"/>
+            </wp:cNvGraphicFramePr>
+            <a:graphic xmlns:a="http://schemas.openxmlformats.org/drawingml/2006/main">
+              <a:graphicData uri="http://schemas.openxmlformats.org/drawingml/2006/picture">
+                <pic:pic xmlns:pic="http://schemas.openxmlformats.org/drawingml/2006/picture">
+                  <pic:nvPicPr>
+                    <pic:cNvPr id="0" name="Picture 28"/>
+                    <pic:cNvPicPr>
+                      <a:picLocks noChangeAspect="1" noChangeArrowheads="1"/>
+                    </pic:cNvPicPr>
+                  </pic:nvPicPr>
+                  <pic:blipFill>
+                    <a:blip r:embed="rId23">
+                      <a:extLst>
+                        <a:ext uri="{28A0092B-C50C-407E-A947-70E740481C1C}">
+                          <a14:useLocalDpi xmlns:a14="http://schemas.microsoft.com/office/drawing/2010/main" val="0"/>
+                        </a:ext>
+                      </a:extLst>
+                    </a:blip>
+                    <a:srcRect/>
+                    <a:stretch>
+                      <a:fillRect/>
+                    </a:stretch>
+                  </pic:blipFill>
+                  <pic:spPr bwMode="auto">
+                    <a:xfrm>
+                      <a:off x="0" y="0"/>
+                      <a:ext cx="5727700" cy="4293870"/>
+                    </a:xfrm>
+                    <a:prstGeom prst="rect">
+                      <a:avLst/>
+                    </a:prstGeom>
+                    <a:noFill/>
+                    <a:ln>
+                      <a:noFill/>
+                    </a:ln>
+                  </pic:spPr>
+                </pic:pic>
+              </a:graphicData>
+            </a:graphic>
+          </wp:inline>
+        </w:drawing>
+      </w:r>
+      <w:r>
+        <w:rPr>
+          <w:noProof/>
+          <w:lang w:val="en-US"/>
+        </w:rPr>
+        <w:drawing>
+          <wp:inline distT="0" distB="0" distL="0" distR="0" wp14:anchorId="25183A97" wp14:editId="41DFEDA1">
+            <wp:extent cx="5727700" cy="4293870"/>
+            <wp:effectExtent l="0" t="0" r="6350" b="0"/>
+            <wp:docPr id="29" name="Picture 29"/>
+            <wp:cNvGraphicFramePr>
+              <a:graphicFrameLocks xmlns:a="http://schemas.openxmlformats.org/drawingml/2006/main" noChangeAspect="1"/>
+            </wp:cNvGraphicFramePr>
+            <a:graphic xmlns:a="http://schemas.openxmlformats.org/drawingml/2006/main">
+              <a:graphicData uri="http://schemas.openxmlformats.org/drawingml/2006/picture">
+                <pic:pic xmlns:pic="http://schemas.openxmlformats.org/drawingml/2006/picture">
+                  <pic:nvPicPr>
+                    <pic:cNvPr id="0" name="Picture 29"/>
+                    <pic:cNvPicPr>
+                      <a:picLocks noChangeAspect="1" noChangeArrowheads="1"/>
+                    </pic:cNvPicPr>
+                  </pic:nvPicPr>
+                  <pic:blipFill>
+                    <a:blip r:embed="rId24">
+                      <a:extLst>
+                        <a:ext uri="{28A0092B-C50C-407E-A947-70E740481C1C}">
+                          <a14:useLocalDpi xmlns:a14="http://schemas.microsoft.com/office/drawing/2010/main" val="0"/>
+                        </a:ext>
+                      </a:extLst>
+                    </a:blip>
+                    <a:srcRect/>
+                    <a:stretch>
+                      <a:fillRect/>
+                    </a:stretch>
+                  </pic:blipFill>
+                  <pic:spPr bwMode="auto">
+                    <a:xfrm>
+                      <a:off x="0" y="0"/>
+                      <a:ext cx="5727700" cy="4293870"/>
+                    </a:xfrm>
+                    <a:prstGeom prst="rect">
+                      <a:avLst/>
+                    </a:prstGeom>
+                    <a:noFill/>
+                    <a:ln>
+                      <a:noFill/>
+                    </a:ln>
+                  </pic:spPr>
+                </pic:pic>
+              </a:graphicData>
+            </a:graphic>
+          </wp:inline>
+        </w:drawing>
+      </w:r>
+      <w:r>
+        <w:rPr>
+          <w:noProof/>
+          <w:lang w:val="en-US"/>
+        </w:rPr>
+        <w:lastRenderedPageBreak/>
+        <w:drawing>
+          <wp:inline distT="0" distB="0" distL="0" distR="0" wp14:anchorId="226AD77A" wp14:editId="2038607D">
+            <wp:extent cx="5727700" cy="4293870"/>
+            <wp:effectExtent l="0" t="0" r="6350" b="0"/>
+            <wp:docPr id="30" name="Picture 30"/>
+            <wp:cNvGraphicFramePr>
+              <a:graphicFrameLocks xmlns:a="http://schemas.openxmlformats.org/drawingml/2006/main" noChangeAspect="1"/>
+            </wp:cNvGraphicFramePr>
+            <a:graphic xmlns:a="http://schemas.openxmlformats.org/drawingml/2006/main">
+              <a:graphicData uri="http://schemas.openxmlformats.org/drawingml/2006/picture">
+                <pic:pic xmlns:pic="http://schemas.openxmlformats.org/drawingml/2006/picture">
+                  <pic:nvPicPr>
+                    <pic:cNvPr id="0" name="Picture 30"/>
+                    <pic:cNvPicPr>
+                      <a:picLocks noChangeAspect="1" noChangeArrowheads="1"/>
+                    </pic:cNvPicPr>
+                  </pic:nvPicPr>
+                  <pic:blipFill>
+                    <a:blip r:embed="rId25">
+                      <a:extLst>
+                        <a:ext uri="{28A0092B-C50C-407E-A947-70E740481C1C}">
+                          <a14:useLocalDpi xmlns:a14="http://schemas.microsoft.com/office/drawing/2010/main" val="0"/>
+                        </a:ext>
+                      </a:extLst>
+                    </a:blip>
+                    <a:srcRect/>
+                    <a:stretch>
+                      <a:fillRect/>
+                    </a:stretch>
+                  </pic:blipFill>
+                  <pic:spPr bwMode="auto">
+                    <a:xfrm>
+                      <a:off x="0" y="0"/>
+                      <a:ext cx="5727700" cy="4293870"/>
+                    </a:xfrm>
+                    <a:prstGeom prst="rect">
+                      <a:avLst/>
+                    </a:prstGeom>
+                    <a:noFill/>
+                    <a:ln>
+                      <a:noFill/>
+                    </a:ln>
+                  </pic:spPr>
+                </pic:pic>
+              </a:graphicData>
+            </a:graphic>
+          </wp:inline>
+        </w:drawing>
+      </w:r>
+      <w:r>
+        <w:rPr>
+          <w:noProof/>
+          <w:lang w:val="en-US"/>
+        </w:rPr>
+        <w:drawing>
+          <wp:inline distT="0" distB="0" distL="0" distR="0" wp14:anchorId="4AB1F5D4" wp14:editId="52F02A0D">
+            <wp:extent cx="5727700" cy="4293870"/>
+            <wp:effectExtent l="0" t="0" r="6350" b="0"/>
+            <wp:docPr id="31" name="Picture 31"/>
+            <wp:cNvGraphicFramePr>
+              <a:graphicFrameLocks xmlns:a="http://schemas.openxmlformats.org/drawingml/2006/main" noChangeAspect="1"/>
+            </wp:cNvGraphicFramePr>
+            <a:graphic xmlns:a="http://schemas.openxmlformats.org/drawingml/2006/main">
+              <a:graphicData uri="http://schemas.openxmlformats.org/drawingml/2006/picture">
+                <pic:pic xmlns:pic="http://schemas.openxmlformats.org/drawingml/2006/picture">
+                  <pic:nvPicPr>
+                    <pic:cNvPr id="0" name="Picture 31"/>
+                    <pic:cNvPicPr>
+                      <a:picLocks noChangeAspect="1" noChangeArrowheads="1"/>
+                    </pic:cNvPicPr>
+                  </pic:nvPicPr>
+                  <pic:blipFill>
+                    <a:blip r:embed="rId26">
+                      <a:extLst>
+                        <a:ext uri="{28A0092B-C50C-407E-A947-70E740481C1C}">
+                          <a14:useLocalDpi xmlns:a14="http://schemas.microsoft.com/office/drawing/2010/main" val="0"/>
+                        </a:ext>
+                      </a:extLst>
+                    </a:blip>
+                    <a:srcRect/>
+                    <a:stretch>
+                      <a:fillRect/>
+                    </a:stretch>
+                  </pic:blipFill>
+                  <pic:spPr bwMode="auto">
+                    <a:xfrm>
+                      <a:off x="0" y="0"/>
+                      <a:ext cx="5727700" cy="4293870"/>
+                    </a:xfrm>
+                    <a:prstGeom prst="rect">
+                      <a:avLst/>
+                    </a:prstGeom>
+                    <a:noFill/>
+                    <a:ln>
+                      <a:noFill/>
+                    </a:ln>
+                  </pic:spPr>
+                </pic:pic>
+              </a:graphicData>
+            </a:graphic>
+          </wp:inline>
+        </w:drawing>
+      </w:r>
+      <w:r>
+        <w:rPr>
+          <w:noProof/>
+          <w:lang w:val="en-US"/>
+        </w:rPr>
+        <w:lastRenderedPageBreak/>
+        <w:drawing>
+          <wp:inline distT="0" distB="0" distL="0" distR="0" wp14:anchorId="1AC7165B" wp14:editId="282179AE">
+            <wp:extent cx="5727700" cy="4293870"/>
+            <wp:effectExtent l="0" t="0" r="6350" b="0"/>
+            <wp:docPr id="32" name="Picture 32"/>
+            <wp:cNvGraphicFramePr>
+              <a:graphicFrameLocks xmlns:a="http://schemas.openxmlformats.org/drawingml/2006/main" noChangeAspect="1"/>
+            </wp:cNvGraphicFramePr>
+            <a:graphic xmlns:a="http://schemas.openxmlformats.org/drawingml/2006/main">
+              <a:graphicData uri="http://schemas.openxmlformats.org/drawingml/2006/picture">
+                <pic:pic xmlns:pic="http://schemas.openxmlformats.org/drawingml/2006/picture">
+                  <pic:nvPicPr>
+                    <pic:cNvPr id="0" name="Picture 32"/>
+                    <pic:cNvPicPr>
+                      <a:picLocks noChangeAspect="1" noChangeArrowheads="1"/>
+                    </pic:cNvPicPr>
+                  </pic:nvPicPr>
+                  <pic:blipFill>
+                    <a:blip r:embed="rId27">
+                      <a:extLst>
+                        <a:ext uri="{28A0092B-C50C-407E-A947-70E740481C1C}">
+                          <a14:useLocalDpi xmlns:a14="http://schemas.microsoft.com/office/drawing/2010/main" val="0"/>
+                        </a:ext>
+                      </a:extLst>
+                    </a:blip>
+                    <a:srcRect/>
+                    <a:stretch>
+                      <a:fillRect/>
+                    </a:stretch>
+                  </pic:blipFill>
+                  <pic:spPr bwMode="auto">
+                    <a:xfrm>
+                      <a:off x="0" y="0"/>
+                      <a:ext cx="5727700" cy="4293870"/>
+                    </a:xfrm>
+                    <a:prstGeom prst="rect">
+                      <a:avLst/>
+                    </a:prstGeom>
+                    <a:noFill/>
+                    <a:ln>
+                      <a:noFill/>
+                    </a:ln>
+                  </pic:spPr>
+                </pic:pic>
+              </a:graphicData>
+            </a:graphic>
+          </wp:inline>
+        </w:drawing>
+      </w:r>
+      <w:r>
+        <w:rPr>
+          <w:noProof/>
+          <w:lang w:val="en-US"/>
+        </w:rPr>
+        <w:drawing>
+          <wp:inline distT="0" distB="0" distL="0" distR="0" wp14:anchorId="2C87DC4C" wp14:editId="53A3EEFA">
+            <wp:extent cx="5727700" cy="4293870"/>
+            <wp:effectExtent l="0" t="0" r="6350" b="0"/>
+            <wp:docPr id="33" name="Picture 33"/>
+            <wp:cNvGraphicFramePr>
+              <a:graphicFrameLocks xmlns:a="http://schemas.openxmlformats.org/drawingml/2006/main" noChangeAspect="1"/>
+            </wp:cNvGraphicFramePr>
+            <a:graphic xmlns:a="http://schemas.openxmlformats.org/drawingml/2006/main">
+              <a:graphicData uri="http://schemas.openxmlformats.org/drawingml/2006/picture">
+                <pic:pic xmlns:pic="http://schemas.openxmlformats.org/drawingml/2006/picture">
+                  <pic:nvPicPr>
+                    <pic:cNvPr id="0" name="Picture 33"/>
+                    <pic:cNvPicPr>
+                      <a:picLocks noChangeAspect="1" noChangeArrowheads="1"/>
+                    </pic:cNvPicPr>
+                  </pic:nvPicPr>
+                  <pic:blipFill>
+                    <a:blip r:embed="rId28">
+                      <a:extLst>
+                        <a:ext uri="{28A0092B-C50C-407E-A947-70E740481C1C}">
+                          <a14:useLocalDpi xmlns:a14="http://schemas.microsoft.com/office/drawing/2010/main" val="0"/>
+                        </a:ext>
+                      </a:extLst>
+                    </a:blip>
+                    <a:srcRect/>
+                    <a:stretch>
+                      <a:fillRect/>
+                    </a:stretch>
+                  </pic:blipFill>
+                  <pic:spPr bwMode="auto">
+                    <a:xfrm>
+                      <a:off x="0" y="0"/>
+                      <a:ext cx="5727700" cy="4293870"/>
+                    </a:xfrm>
+                    <a:prstGeom prst="rect">
+                      <a:avLst/>
+                    </a:prstGeom>
+                    <a:noFill/>
+                    <a:ln>
+                      <a:noFill/>
+                    </a:ln>
+                  </pic:spPr>
+                </pic:pic>
+              </a:graphicData>
+            </a:graphic>
+          </wp:inline>
+        </w:drawing>
+      </w:r>
+    </w:p>
+    <w:p>
+      <w:pPr>
+        <w:rPr>
+          <w:lang w:val="en-US"/>
+        </w:rPr>
+      </w:pPr>
+    </w:p>
+    <w:p>
+      <w:pPr>
+        <w:rPr>
+          <w:rFonts w:hint="cs"/>
+          <w:rtl/>
+          <w:lang w:val="en-US"/>
+        </w:rPr>
+      </w:pPr>
+      <w:r>
+        <w:rPr>
+          <w:lang w:val="en-US"/>
+        </w:rPr>
+        <w:t>It is clear which model belongs to which digit. This happens because the model does not have to account for more than one digit, and the variance within the digit’s pictures is much smaller, thus the model can account for “inner variance” or “types of 4”, rather than “types of digits”.</w:t>
+      </w:r>
       <w:bookmarkStart w:id="0" w:name="_GoBack"/>
       <w:bookmarkEnd w:id="0"/>
-    </w:p>
-    <w:p>
-      <w:pPr>
-        <w:rPr>
-          <w:lang w:val="en-US"/>
-        </w:rPr>
-      </w:pPr>
-    </w:p>
-    <w:p>
-      <w:pPr>
-        <w:rPr>
-          <w:rFonts w:hint="cs"/>
-          <w:rtl/>
-          <w:lang w:val="en-US"/>
-        </w:rPr>
-      </w:pPr>
     </w:p>
     <w:sectPr>
       <w:pgSz w:w="11906" w:h="16838"/>

</xml_diff>

<commit_message>
updated report for different pcas per class
</commit_message>
<xml_diff>
--- a/report/report.docx
+++ b/report/report.docx
@@ -11,7 +11,6 @@
           <w:lang w:val="en-US"/>
         </w:rPr>
       </w:pPr>
-      <w:proofErr w:type="spellStart"/>
       <w:r>
         <w:rPr>
           <w:b/>
@@ -19,54 +18,44 @@
           <w:u w:val="single"/>
           <w:lang w:val="en-US"/>
         </w:rPr>
-        <w:t>Maman</w:t>
-      </w:r>
-      <w:proofErr w:type="spellEnd"/>
-      <w:r>
+        <w:t>Maman 12 report</w:t>
+      </w:r>
+    </w:p>
+    <w:p>
+      <w:pPr>
         <w:rPr>
           <w:b/>
           <w:bCs/>
           <w:u w:val="single"/>
           <w:lang w:val="en-US"/>
         </w:rPr>
-        <w:t xml:space="preserve"> 12 report</w:t>
-      </w:r>
-    </w:p>
-    <w:p>
-      <w:pPr>
+      </w:pPr>
+      <w:r>
         <w:rPr>
           <w:b/>
           <w:bCs/>
           <w:u w:val="single"/>
           <w:lang w:val="en-US"/>
         </w:rPr>
-      </w:pPr>
-      <w:r>
+        <w:t>Noam Salomonski</w:t>
+      </w:r>
+    </w:p>
+    <w:p>
+      <w:pPr>
         <w:rPr>
           <w:b/>
           <w:bCs/>
           <w:u w:val="single"/>
           <w:lang w:val="en-US"/>
         </w:rPr>
-        <w:t>Noam Salomonski</w:t>
-      </w:r>
-    </w:p>
-    <w:p>
-      <w:pPr>
+      </w:pPr>
+      <w:r>
         <w:rPr>
           <w:b/>
           <w:bCs/>
           <w:u w:val="single"/>
           <w:lang w:val="en-US"/>
         </w:rPr>
-      </w:pPr>
-      <w:r>
-        <w:rPr>
-          <w:b/>
-          <w:bCs/>
-          <w:u w:val="single"/>
-          <w:lang w:val="en-US"/>
-        </w:rPr>
         <w:t>303161194</w:t>
       </w:r>
     </w:p>
@@ -83,41 +72,11 @@
           <w:lang w:val="en-US"/>
         </w:rPr>
       </w:pPr>
-      <w:proofErr w:type="spellStart"/>
-      <w:r>
-        <w:rPr>
-          <w:lang w:val="en-US"/>
-        </w:rPr>
-        <w:t>Loader.DataSet</w:t>
-      </w:r>
-      <w:proofErr w:type="spellEnd"/>
-      <w:r>
-        <w:rPr>
-          <w:lang w:val="en-US"/>
-        </w:rPr>
-        <w:t xml:space="preserve"> loads the database from </w:t>
-      </w:r>
-      <w:proofErr w:type="spellStart"/>
-      <w:proofErr w:type="gramStart"/>
-      <w:r>
-        <w:rPr>
-          <w:lang w:val="en-US"/>
-        </w:rPr>
-        <w:t>pkl</w:t>
-      </w:r>
-      <w:proofErr w:type="spellEnd"/>
-      <w:r>
-        <w:rPr>
-          <w:lang w:val="en-US"/>
-        </w:rPr>
-        <w:t>, and</w:t>
-      </w:r>
-      <w:proofErr w:type="gramEnd"/>
-      <w:r>
-        <w:rPr>
-          <w:lang w:val="en-US"/>
-        </w:rPr>
-        <w:t xml:space="preserve"> shows the required visualizations.</w:t>
+      <w:r>
+        <w:rPr>
+          <w:lang w:val="en-US"/>
+        </w:rPr>
+        <w:t>Loader.DataSet loads the database from pkl, and shows the required visualizations.</w:t>
       </w:r>
     </w:p>
     <w:p>
@@ -424,21 +383,7 @@
         <w:rPr>
           <w:lang w:val="en-US"/>
         </w:rPr>
-        <w:t xml:space="preserve">The average digit is the same if calculated in </w:t>
-      </w:r>
-      <w:proofErr w:type="spellStart"/>
-      <w:r>
-        <w:rPr>
-          <w:lang w:val="en-US"/>
-        </w:rPr>
-        <w:t>pca</w:t>
-      </w:r>
-      <w:proofErr w:type="spellEnd"/>
-      <w:r>
-        <w:rPr>
-          <w:lang w:val="en-US"/>
-        </w:rPr>
-        <w:t xml:space="preserve"> or in feature (pixel) space, because of linearity.</w:t>
+        <w:t>The average digit is the same if calculated in pca or in feature (pixel) space, because of linearity.</w:t>
       </w:r>
     </w:p>
     <w:p>
@@ -760,21 +705,7 @@
         <w:rPr>
           <w:lang w:val="en-US"/>
         </w:rPr>
-        <w:t xml:space="preserve">Calculated using </w:t>
-      </w:r>
-      <w:proofErr w:type="spellStart"/>
-      <w:r>
-        <w:rPr>
-          <w:lang w:val="en-US"/>
-        </w:rPr>
-        <w:t>calculate_n_components_required</w:t>
-      </w:r>
-      <w:proofErr w:type="spellEnd"/>
-      <w:r>
-        <w:rPr>
-          <w:lang w:val="en-US"/>
-        </w:rPr>
-        <w:t>.</w:t>
+        <w:t>Calculated using calculate_n_components_required.</w:t>
       </w:r>
     </w:p>
     <w:p>
@@ -1365,7 +1296,6 @@
           <w:color w:val="A9B7C6"/>
           <w:sz w:val="36"/>
           <w:szCs w:val="36"/>
-          <w:lang/>
         </w:rPr>
       </w:pPr>
       <w:r>
@@ -1374,7 +1304,6 @@
           <w:color w:val="A9B7C6"/>
           <w:sz w:val="36"/>
           <w:szCs w:val="36"/>
-          <w:lang/>
         </w:rPr>
         <w:t>reduced_components = pca.components_.T[:</w:t>
       </w:r>
@@ -1384,7 +1313,6 @@
           <w:color w:val="CC7832"/>
           <w:sz w:val="36"/>
           <w:szCs w:val="36"/>
-          <w:lang/>
         </w:rPr>
         <w:t xml:space="preserve">, </w:t>
       </w:r>
@@ -1394,7 +1322,6 @@
           <w:color w:val="A9B7C6"/>
           <w:sz w:val="36"/>
           <w:szCs w:val="36"/>
-          <w:lang/>
         </w:rPr>
         <w:t>:dim]</w:t>
       </w:r>
@@ -1404,7 +1331,6 @@
           <w:color w:val="A9B7C6"/>
           <w:sz w:val="36"/>
           <w:szCs w:val="36"/>
-          <w:lang/>
         </w:rPr>
         <w:br/>
         <w:t>reduced_data = np.dot(data - pca.mean_</w:t>
@@ -1415,7 +1341,6 @@
           <w:color w:val="CC7832"/>
           <w:sz w:val="36"/>
           <w:szCs w:val="36"/>
-          <w:lang/>
         </w:rPr>
         <w:t xml:space="preserve">, </w:t>
       </w:r>
@@ -1425,7 +1350,6 @@
           <w:color w:val="A9B7C6"/>
           <w:sz w:val="36"/>
           <w:szCs w:val="36"/>
-          <w:lang/>
         </w:rPr>
         <w:t>reduced_components)</w:t>
       </w:r>
@@ -1437,33 +1361,11 @@
           <w:lang w:val="en-US"/>
         </w:rPr>
       </w:pPr>
-      <w:proofErr w:type="gramStart"/>
-      <w:r>
-        <w:rPr>
-          <w:lang w:val="en-US"/>
-        </w:rPr>
-        <w:t>meaning:</w:t>
-      </w:r>
-      <w:proofErr w:type="gramEnd"/>
-      <w:r>
-        <w:rPr>
-          <w:lang w:val="en-US"/>
-        </w:rPr>
-        <w:t xml:space="preserve"> reduce the mean from the digit’s data in feature space, then matrix-multiply by the first dim </w:t>
-      </w:r>
-      <w:proofErr w:type="spellStart"/>
-      <w:r>
-        <w:rPr>
-          <w:lang w:val="en-US"/>
-        </w:rPr>
-        <w:t>pca</w:t>
-      </w:r>
-      <w:proofErr w:type="spellEnd"/>
-      <w:r>
-        <w:rPr>
-          <w:lang w:val="en-US"/>
-        </w:rPr>
-        <w:t xml:space="preserve"> vectors.</w:t>
+      <w:r>
+        <w:rPr>
+          <w:lang w:val="en-US"/>
+        </w:rPr>
+        <w:t>meaning: reduce the mean from the digit’s data in feature space, then matrix-multiply by the first dim pca vectors.</w:t>
       </w:r>
     </w:p>
     <w:p>
@@ -1487,25 +1389,7 @@
           <w:bCs/>
           <w:lang w:val="en-US"/>
         </w:rPr>
-        <w:t xml:space="preserve">For transforming a digit back from </w:t>
-      </w:r>
-      <w:proofErr w:type="spellStart"/>
-      <w:r>
-        <w:rPr>
-          <w:b/>
-          <w:bCs/>
-          <w:lang w:val="en-US"/>
-        </w:rPr>
-        <w:t>pca</w:t>
-      </w:r>
-      <w:proofErr w:type="spellEnd"/>
-      <w:r>
-        <w:rPr>
-          <w:b/>
-          <w:bCs/>
-          <w:lang w:val="en-US"/>
-        </w:rPr>
-        <w:t xml:space="preserve"> space:</w:t>
+        <w:t>For transforming a digit back from pca space:</w:t>
       </w:r>
     </w:p>
     <w:p>
@@ -2030,21 +1914,7 @@
         <w:rPr>
           <w:lang w:val="en-US"/>
         </w:rPr>
-        <w:t xml:space="preserve">If we use a separate </w:t>
-      </w:r>
-      <w:proofErr w:type="spellStart"/>
-      <w:r>
-        <w:rPr>
-          <w:lang w:val="en-US"/>
-        </w:rPr>
-        <w:t>pca</w:t>
-      </w:r>
-      <w:proofErr w:type="spellEnd"/>
-      <w:r>
-        <w:rPr>
-          <w:lang w:val="en-US"/>
-        </w:rPr>
-        <w:t xml:space="preserve"> model for each class, we get much clearer results for the main components:</w:t>
+        <w:t>If we use a separate pca model for each class, we get much clearer results for the main components:</w:t>
       </w:r>
     </w:p>
     <w:p>
@@ -2636,11 +2506,364 @@
     <w:p>
       <w:pPr>
         <w:rPr>
-          <w:rFonts w:hint="cs"/>
+          <w:lang w:val="en-US"/>
+        </w:rPr>
+      </w:pPr>
+    </w:p>
+    <w:p>
+      <w:pPr>
+        <w:rPr>
+          <w:lang w:val="en-US"/>
+        </w:rPr>
+      </w:pPr>
+      <w:r>
+        <w:rPr>
+          <w:lang w:val="en-US"/>
+        </w:rPr>
+        <w:t>h.</w:t>
+      </w:r>
+    </w:p>
+    <w:p>
+      <w:pPr>
+        <w:rPr>
+          <w:lang w:val="en-US"/>
+        </w:rPr>
+      </w:pPr>
+      <w:r>
+        <w:rPr>
+          <w:noProof/>
+          <w:lang w:val="en-US"/>
+        </w:rPr>
+        <w:drawing>
+          <wp:inline distT="0" distB="0" distL="0" distR="0" wp14:anchorId="65032CC1" wp14:editId="35F1D5A4">
+            <wp:extent cx="5727700" cy="4293870"/>
+            <wp:effectExtent l="0" t="0" r="6350" b="0"/>
+            <wp:docPr id="2" name="Picture 2"/>
+            <wp:cNvGraphicFramePr>
+              <a:graphicFrameLocks xmlns:a="http://schemas.openxmlformats.org/drawingml/2006/main" noChangeAspect="1"/>
+            </wp:cNvGraphicFramePr>
+            <a:graphic xmlns:a="http://schemas.openxmlformats.org/drawingml/2006/main">
+              <a:graphicData uri="http://schemas.openxmlformats.org/drawingml/2006/picture">
+                <pic:pic xmlns:pic="http://schemas.openxmlformats.org/drawingml/2006/picture">
+                  <pic:nvPicPr>
+                    <pic:cNvPr id="0" name="Picture 1"/>
+                    <pic:cNvPicPr>
+                      <a:picLocks noChangeAspect="1" noChangeArrowheads="1"/>
+                    </pic:cNvPicPr>
+                  </pic:nvPicPr>
+                  <pic:blipFill>
+                    <a:blip r:embed="rId29">
+                      <a:extLst>
+                        <a:ext uri="{28A0092B-C50C-407E-A947-70E740481C1C}">
+                          <a14:useLocalDpi xmlns:a14="http://schemas.microsoft.com/office/drawing/2010/main" val="0"/>
+                        </a:ext>
+                      </a:extLst>
+                    </a:blip>
+                    <a:srcRect/>
+                    <a:stretch>
+                      <a:fillRect/>
+                    </a:stretch>
+                  </pic:blipFill>
+                  <pic:spPr bwMode="auto">
+                    <a:xfrm>
+                      <a:off x="0" y="0"/>
+                      <a:ext cx="5727700" cy="4293870"/>
+                    </a:xfrm>
+                    <a:prstGeom prst="rect">
+                      <a:avLst/>
+                    </a:prstGeom>
+                    <a:noFill/>
+                    <a:ln>
+                      <a:noFill/>
+                    </a:ln>
+                  </pic:spPr>
+                </pic:pic>
+              </a:graphicData>
+            </a:graphic>
+          </wp:inline>
+        </w:drawing>
+      </w:r>
+    </w:p>
+    <w:p>
+      <w:pPr>
+        <w:rPr>
+          <w:lang w:val="en-US"/>
+        </w:rPr>
+      </w:pPr>
+    </w:p>
+    <w:p>
+      <w:pPr>
+        <w:rPr>
+          <w:lang w:val="en-US"/>
+        </w:rPr>
+      </w:pPr>
+      <w:r>
+        <w:rPr>
+          <w:lang w:val="en-US"/>
+        </w:rPr>
+        <w:t>Using different models for each digit, projecting by the model and restoring gives images that seem very similar. The above shows a digit which seems very similar to the original.</w:t>
+      </w:r>
+    </w:p>
+    <w:p>
+      <w:pPr>
+        <w:rPr>
+          <w:lang w:val="en-US"/>
+        </w:rPr>
+      </w:pPr>
+    </w:p>
+    <w:p>
+      <w:pPr>
+        <w:rPr>
+          <w:lang w:val="en-US"/>
+        </w:rPr>
+      </w:pPr>
+      <w:r>
+        <w:rPr>
+          <w:lang w:val="en-US"/>
+        </w:rPr>
+        <w:t>The performance of such an algorithm on the test set is an accuracy rate of 0.8086, which can be explained by numeric error. All the differences between the restored images and the original are about 1e-11.</w:t>
+      </w:r>
+    </w:p>
+    <w:p>
+      <w:pPr>
+        <w:rPr>
+          <w:lang w:val="en-US"/>
+        </w:rPr>
+      </w:pPr>
+    </w:p>
+    <w:p>
+      <w:pPr>
+        <w:rPr>
+          <w:lang w:val="en-US"/>
+        </w:rPr>
+      </w:pPr>
+      <w:r>
+        <w:rPr>
+          <w:lang w:val="en-US"/>
+        </w:rPr>
+        <w:t>When reducing the dimension to 100 and restoring, we get</w:t>
+      </w:r>
+    </w:p>
+    <w:p>
+      <w:pPr>
+        <w:rPr>
+          <w:lang w:val="en-US"/>
+        </w:rPr>
+      </w:pPr>
+      <w:r>
+        <w:rPr>
+          <w:noProof/>
+          <w:lang w:val="en-US"/>
+        </w:rPr>
+        <w:lastRenderedPageBreak/>
+        <w:drawing>
+          <wp:inline distT="0" distB="0" distL="0" distR="0" wp14:anchorId="6F1FE4CC" wp14:editId="12B84D29">
+            <wp:extent cx="5727700" cy="4293870"/>
+            <wp:effectExtent l="0" t="0" r="6350" b="0"/>
+            <wp:docPr id="3" name="Picture 3"/>
+            <wp:cNvGraphicFramePr>
+              <a:graphicFrameLocks xmlns:a="http://schemas.openxmlformats.org/drawingml/2006/main" noChangeAspect="1"/>
+            </wp:cNvGraphicFramePr>
+            <a:graphic xmlns:a="http://schemas.openxmlformats.org/drawingml/2006/main">
+              <a:graphicData uri="http://schemas.openxmlformats.org/drawingml/2006/picture">
+                <pic:pic xmlns:pic="http://schemas.openxmlformats.org/drawingml/2006/picture">
+                  <pic:nvPicPr>
+                    <pic:cNvPr id="0" name="Picture 2"/>
+                    <pic:cNvPicPr>
+                      <a:picLocks noChangeAspect="1" noChangeArrowheads="1"/>
+                    </pic:cNvPicPr>
+                  </pic:nvPicPr>
+                  <pic:blipFill>
+                    <a:blip r:embed="rId30">
+                      <a:extLst>
+                        <a:ext uri="{28A0092B-C50C-407E-A947-70E740481C1C}">
+                          <a14:useLocalDpi xmlns:a14="http://schemas.microsoft.com/office/drawing/2010/main" val="0"/>
+                        </a:ext>
+                      </a:extLst>
+                    </a:blip>
+                    <a:srcRect/>
+                    <a:stretch>
+                      <a:fillRect/>
+                    </a:stretch>
+                  </pic:blipFill>
+                  <pic:spPr bwMode="auto">
+                    <a:xfrm>
+                      <a:off x="0" y="0"/>
+                      <a:ext cx="5727700" cy="4293870"/>
+                    </a:xfrm>
+                    <a:prstGeom prst="rect">
+                      <a:avLst/>
+                    </a:prstGeom>
+                    <a:noFill/>
+                    <a:ln>
+                      <a:noFill/>
+                    </a:ln>
+                  </pic:spPr>
+                </pic:pic>
+              </a:graphicData>
+            </a:graphic>
+          </wp:inline>
+        </w:drawing>
+      </w:r>
+    </w:p>
+    <w:p>
+      <w:pPr>
+        <w:rPr>
+          <w:lang w:val="en-US"/>
+        </w:rPr>
+      </w:pPr>
+      <w:r>
+        <w:rPr>
+          <w:lang w:val="en-US"/>
+        </w:rPr>
+        <w:t xml:space="preserve">And indeed the performance improves to </w:t>
+      </w:r>
+      <w:r>
+        <w:rPr>
+          <w:lang w:val="en-US"/>
+        </w:rPr>
+        <w:t>0.9291</w:t>
+      </w:r>
+      <w:r>
+        <w:rPr>
+          <w:lang w:val="en-US"/>
+        </w:rPr>
+        <w:t xml:space="preserve"> accuracy.</w:t>
+      </w:r>
+    </w:p>
+    <w:p>
+      <w:pPr>
+        <w:rPr>
+          <w:lang w:val="en-US"/>
+        </w:rPr>
+      </w:pPr>
+    </w:p>
+    <w:p>
+      <w:pPr>
+        <w:rPr>
+          <w:lang w:val="en-US"/>
+        </w:rPr>
+      </w:pPr>
+      <w:r>
+        <w:rPr>
+          <w:lang w:val="en-US"/>
+        </w:rPr>
+        <w:t>And even better with only 6 dimensions</w:t>
+      </w:r>
+    </w:p>
+    <w:p>
+      <w:pPr>
+        <w:rPr>
+          <w:lang w:val="en-US"/>
+        </w:rPr>
+      </w:pPr>
+      <w:r>
+        <w:rPr>
+          <w:noProof/>
+          <w:lang w:val="en-US"/>
+        </w:rPr>
+        <w:lastRenderedPageBreak/>
+        <w:drawing>
+          <wp:inline distT="0" distB="0" distL="0" distR="0" wp14:anchorId="5B9BEDFC" wp14:editId="0805D4BC">
+            <wp:extent cx="5727700" cy="4293870"/>
+            <wp:effectExtent l="0" t="0" r="6350" b="0"/>
+            <wp:docPr id="4" name="Picture 4"/>
+            <wp:cNvGraphicFramePr>
+              <a:graphicFrameLocks xmlns:a="http://schemas.openxmlformats.org/drawingml/2006/main" noChangeAspect="1"/>
+            </wp:cNvGraphicFramePr>
+            <a:graphic xmlns:a="http://schemas.openxmlformats.org/drawingml/2006/main">
+              <a:graphicData uri="http://schemas.openxmlformats.org/drawingml/2006/picture">
+                <pic:pic xmlns:pic="http://schemas.openxmlformats.org/drawingml/2006/picture">
+                  <pic:nvPicPr>
+                    <pic:cNvPr id="0" name="Picture 3"/>
+                    <pic:cNvPicPr>
+                      <a:picLocks noChangeAspect="1" noChangeArrowheads="1"/>
+                    </pic:cNvPicPr>
+                  </pic:nvPicPr>
+                  <pic:blipFill>
+                    <a:blip r:embed="rId31">
+                      <a:extLst>
+                        <a:ext uri="{28A0092B-C50C-407E-A947-70E740481C1C}">
+                          <a14:useLocalDpi xmlns:a14="http://schemas.microsoft.com/office/drawing/2010/main" val="0"/>
+                        </a:ext>
+                      </a:extLst>
+                    </a:blip>
+                    <a:srcRect/>
+                    <a:stretch>
+                      <a:fillRect/>
+                    </a:stretch>
+                  </pic:blipFill>
+                  <pic:spPr bwMode="auto">
+                    <a:xfrm>
+                      <a:off x="0" y="0"/>
+                      <a:ext cx="5727700" cy="4293870"/>
+                    </a:xfrm>
+                    <a:prstGeom prst="rect">
+                      <a:avLst/>
+                    </a:prstGeom>
+                    <a:noFill/>
+                    <a:ln>
+                      <a:noFill/>
+                    </a:ln>
+                  </pic:spPr>
+                </pic:pic>
+              </a:graphicData>
+            </a:graphic>
+          </wp:inline>
+        </w:drawing>
+      </w:r>
+    </w:p>
+    <w:p>
+      <w:pPr>
+        <w:rPr>
+          <w:lang w:val="en-US"/>
+        </w:rPr>
+      </w:pPr>
+    </w:p>
+    <w:p>
+      <w:pPr>
+        <w:rPr>
+          <w:lang w:val="en-US"/>
+        </w:rPr>
+      </w:pPr>
+      <w:r>
+        <w:rPr>
+          <w:lang w:val="en-US"/>
+        </w:rPr>
+        <w:t xml:space="preserve">Accuracy: </w:t>
+      </w:r>
+      <w:r>
+        <w:rPr>
+          <w:lang w:val="en-US"/>
+        </w:rPr>
+        <w:t>0.9375</w:t>
+      </w:r>
+      <w:r>
+        <w:rPr>
+          <w:lang w:val="en-US"/>
+        </w:rPr>
+        <w:t>.</w:t>
+      </w:r>
+    </w:p>
+    <w:p>
+      <w:pPr>
+        <w:rPr>
           <w:rtl/>
           <w:lang w:val="en-US"/>
         </w:rPr>
       </w:pPr>
+      <w:r>
+        <w:rPr>
+          <w:lang w:val="en-US"/>
+        </w:rPr>
+        <w:t>This can be explained by the original being much more likely to be closer to “an average digit” that came from its distribution</w:t>
+      </w:r>
+      <w:r>
+        <w:rPr>
+          <w:lang w:val="en-US"/>
+        </w:rPr>
+        <w:t xml:space="preserve"> than other distributions.</w:t>
+      </w:r>
       <w:bookmarkStart w:id="0" w:name="_GoBack"/>
       <w:bookmarkEnd w:id="0"/>
     </w:p>
@@ -3113,7 +3336,6 @@
       <w:rFonts w:ascii="Courier New" w:eastAsia="Times New Roman" w:hAnsi="Courier New" w:cs="Courier New"/>
       <w:sz w:val="20"/>
       <w:szCs w:val="20"/>
-      <w:lang/>
     </w:rPr>
   </w:style>
   <w:style w:type="character" w:customStyle="1" w:styleId="HTMLPreformattedChar">
@@ -3127,7 +3349,6 @@
       <w:rFonts w:ascii="Courier New" w:eastAsia="Times New Roman" w:hAnsi="Courier New" w:cs="Courier New"/>
       <w:sz w:val="20"/>
       <w:szCs w:val="20"/>
-      <w:lang/>
     </w:rPr>
   </w:style>
 </w:styles>

</xml_diff>